<commit_message>
Sunday (so far): almost done presentation! Need to add a few more slides explaining interface tour, but I'll be doing most of that live (hopefully). Added reference images, and documentation of data sources.
</commit_message>
<xml_diff>
--- a/lectures/Session 1/Documents/Sources for Presentation Images.docx
+++ b/lectures/Session 1/Documents/Sources for Presentation Images.docx
@@ -3,8 +3,6 @@
 <w:document xmlns:wpc="http://schemas.microsoft.com/office/word/2010/wordprocessingCanvas" xmlns:cx="http://schemas.microsoft.com/office/drawing/2014/chartex" xmlns:cx1="http://schemas.microsoft.com/office/drawing/2015/9/8/chartex" xmlns:cx2="http://schemas.microsoft.com/office/drawing/2015/10/21/chartex" xmlns:cx3="http://schemas.microsoft.com/office/drawing/2016/5/9/chartex" xmlns:cx4="http://schemas.microsoft.com/office/drawing/2016/5/10/chartex" xmlns:cx5="http://schemas.microsoft.com/office/drawing/2016/5/11/chartex" xmlns:cx6="http://schemas.microsoft.com/office/drawing/2016/5/12/chartex" xmlns:cx7="http://schemas.microsoft.com/office/drawing/2016/5/13/chartex" xmlns:cx8="http://schemas.microsoft.com/office/drawing/2016/5/14/chartex" xmlns:mc="http://schemas.openxmlformats.org/markup-compatibility/2006" xmlns:aink="http://schemas.microsoft.com/office/drawing/2016/ink" xmlns:am3d="http://schemas.microsoft.com/office/drawing/2017/model3d" xmlns:o="urn:schemas-microsoft-com:office:office" xmlns:r="http://schemas.openxmlformats.org/officeDocument/2006/relationships" xmlns:m="http://schemas.openxmlformats.org/officeDocument/2006/math" xmlns:v="urn:schemas-microsoft-com:vml" xmlns:wp14="http://schemas.microsoft.com/office/word/2010/wordprocessingDrawing" xmlns:wp="http://schemas.openxmlformats.org/drawingml/2006/wordprocessingDrawing" xmlns:w10="urn:schemas-microsoft-com:office:word" xmlns:w="http://schemas.openxmlformats.org/wordprocessingml/2006/main" xmlns:w14="http://schemas.microsoft.com/office/word/2010/wordml" xmlns:w15="http://schemas.microsoft.com/office/word/2012/wordml" xmlns:w16cex="http://schemas.microsoft.com/office/word/2018/wordml/cex" xmlns:w16cid="http://schemas.microsoft.com/office/word/2016/wordml/cid" xmlns:w16="http://schemas.microsoft.com/office/word/2018/wordml" xmlns:w16se="http://schemas.microsoft.com/office/word/2015/wordml/symex" xmlns:wpg="http://schemas.microsoft.com/office/word/2010/wordprocessingGroup" xmlns:wpi="http://schemas.microsoft.com/office/word/2010/wordprocessingInk" xmlns:wne="http://schemas.microsoft.com/office/word/2006/wordml" xmlns:wps="http://schemas.microsoft.com/office/word/2010/wordprocessingShape" mc:Ignorable="w14 w15 w16se w16cid w16 w16cex wp14">
   <w:body>
     <w:p>
-      <w:bookmarkStart w:id="0" w:name="_GoBack"/>
-      <w:bookmarkEnd w:id="0"/>
       <w:r>
         <w:t>Sources for Presentation Images, Facts, and Data</w:t>
       </w:r>
@@ -15,11 +13,11 @@
     <w:p/>
     <w:p>
       <w:r>
-        <w:t>Titl</w:t>
-      </w:r>
-      <w:r>
-        <w:t xml:space="preserve">e Slide: </w:t>
-      </w:r>
+        <w:t>TITLE SLIDE</w:t>
+      </w:r>
+    </w:p>
+    <w:p/>
+    <w:p>
       <w:proofErr w:type="spellStart"/>
       <w:r>
         <w:t>Kennely</w:t>
@@ -40,9 +38,351 @@
     <w:p/>
     <w:p>
       <w:r>
+        <w:t>ACKNOWLEDGEMENTS</w:t>
+      </w:r>
+    </w:p>
+    <w:p/>
+    <w:p/>
+    <w:p>
+      <w:r>
+        <w:t>OBJECTIVES</w:t>
+      </w:r>
+    </w:p>
+    <w:p/>
+    <w:p/>
+    <w:p>
+      <w:r>
+        <w:t>MY BACKGROUND</w:t>
+      </w:r>
+    </w:p>
+    <w:p/>
+    <w:p/>
+    <w:p>
+      <w:r>
+        <w:t>WHY GIS</w:t>
+      </w:r>
+    </w:p>
+    <w:p>
+      <w:r>
+        <w:br/>
+        <w:t xml:space="preserve">Slide 12: </w:t>
+      </w:r>
+    </w:p>
+    <w:p>
+      <w:pPr>
+        <w:pStyle w:val="ListParagraph"/>
+        <w:numPr>
+          <w:ilvl w:val="0"/>
+          <w:numId w:val="1"/>
+        </w:numPr>
+      </w:pPr>
+      <w:hyperlink r:id="rId5" w:history="1">
+        <w:r>
+          <w:rPr>
+            <w:rStyle w:val="Hyperlink"/>
+          </w:rPr>
+          <w:t>https://www.geolsoc.org.uk/Geology-Career-Pathways/University/During-your-degree/Useful-Skills-During-your-Degree</w:t>
+        </w:r>
+      </w:hyperlink>
+    </w:p>
+    <w:p>
+      <w:pPr>
+        <w:pStyle w:val="ListParagraph"/>
+        <w:numPr>
+          <w:ilvl w:val="0"/>
+          <w:numId w:val="1"/>
+        </w:numPr>
+      </w:pPr>
+      <w:hyperlink r:id="rId6" w:history="1">
+        <w:r>
+          <w:rPr>
+            <w:rStyle w:val="Hyperlink"/>
+          </w:rPr>
+          <w:t>https://www.bls.gov/ooh/architecture-and-engineering/cartographers-and-photogrammetrists.htm</w:t>
+        </w:r>
+      </w:hyperlink>
+    </w:p>
+    <w:p>
+      <w:pPr>
+        <w:pStyle w:val="ListParagraph"/>
+        <w:numPr>
+          <w:ilvl w:val="0"/>
+          <w:numId w:val="1"/>
+        </w:numPr>
+      </w:pPr>
+      <w:hyperlink r:id="rId7" w:history="1">
+        <w:r>
+          <w:rPr>
+            <w:rStyle w:val="Hyperlink"/>
+          </w:rPr>
+          <w:t>https://www.psmarketresearch.com/press-release/global-geographic-information-system-market</w:t>
+        </w:r>
+      </w:hyperlink>
+    </w:p>
+    <w:p>
+      <w:pPr>
+        <w:pStyle w:val="ListParagraph"/>
+        <w:numPr>
+          <w:ilvl w:val="0"/>
+          <w:numId w:val="1"/>
+        </w:numPr>
+      </w:pPr>
+      <w:hyperlink r:id="rId8" w:history="1">
+        <w:r>
+          <w:rPr>
+            <w:rStyle w:val="Hyperlink"/>
+          </w:rPr>
+          <w:t>https://gis.usc.edu/blog/4-reasons-to-consider-gis-as-a-career/</w:t>
+        </w:r>
+      </w:hyperlink>
+    </w:p>
+    <w:p>
+      <w:pPr>
+        <w:pStyle w:val="ListParagraph"/>
+        <w:numPr>
+          <w:ilvl w:val="0"/>
+          <w:numId w:val="1"/>
+        </w:numPr>
+      </w:pPr>
+    </w:p>
+    <w:p/>
+    <w:p/>
+    <w:p>
+      <w:r>
+        <w:t>PRINCIPLES</w:t>
+      </w:r>
+    </w:p>
+    <w:p/>
+    <w:p>
+      <w:r>
+        <w:t xml:space="preserve">Slide 27: </w:t>
+      </w:r>
+    </w:p>
+    <w:p>
+      <w:pPr>
+        <w:pStyle w:val="ListParagraph"/>
+        <w:numPr>
+          <w:ilvl w:val="0"/>
+          <w:numId w:val="2"/>
+        </w:numPr>
+      </w:pPr>
+      <w:r>
+        <w:t>Lost Enlightenment Book (Central Asia)</w:t>
+      </w:r>
+    </w:p>
+    <w:p>
+      <w:pPr>
+        <w:pStyle w:val="ListParagraph"/>
+        <w:numPr>
+          <w:ilvl w:val="0"/>
+          <w:numId w:val="2"/>
+        </w:numPr>
+      </w:pPr>
+      <w:hyperlink r:id="rId9" w:history="1">
+        <w:r>
+          <w:rPr>
+            <w:rStyle w:val="Hyperlink"/>
+          </w:rPr>
+          <w:t>https://en.wikipedia.org/wiki/Spherical_Earth</w:t>
+        </w:r>
+      </w:hyperlink>
+    </w:p>
+    <w:p>
+      <w:pPr>
+        <w:pStyle w:val="ListParagraph"/>
+        <w:numPr>
+          <w:ilvl w:val="0"/>
+          <w:numId w:val="2"/>
+        </w:numPr>
+      </w:pPr>
+      <w:r>
         <w:t>GIS Fundamentals</w:t>
       </w:r>
     </w:p>
+    <w:p/>
+    <w:p>
+      <w:hyperlink r:id="rId10" w:history="1">
+        <w:r>
+          <w:rPr>
+            <w:rStyle w:val="Hyperlink"/>
+          </w:rPr>
+          <w:t>https://twitter.com/MapScap</w:t>
+        </w:r>
+        <w:r>
+          <w:rPr>
+            <w:rStyle w:val="Hyperlink"/>
+          </w:rPr>
+          <w:t>i</w:t>
+        </w:r>
+        <w:r>
+          <w:rPr>
+            <w:rStyle w:val="Hyperlink"/>
+          </w:rPr>
+          <w:t>ng/status/988480374081716225?s=20</w:t>
+        </w:r>
+      </w:hyperlink>
+      <w:r>
+        <w:t xml:space="preserve"> </w:t>
+      </w:r>
+    </w:p>
+    <w:p/>
+    <w:p>
+      <w:hyperlink r:id="rId11" w:history="1">
+        <w:r>
+          <w:rPr>
+            <w:rStyle w:val="Hyperlink"/>
+          </w:rPr>
+          <w:t>https://vividm</w:t>
+        </w:r>
+        <w:r>
+          <w:rPr>
+            <w:rStyle w:val="Hyperlink"/>
+          </w:rPr>
+          <w:t>a</w:t>
+        </w:r>
+        <w:r>
+          <w:rPr>
+            <w:rStyle w:val="Hyperlink"/>
+          </w:rPr>
+          <w:t>ps.com/different-ma</w:t>
+        </w:r>
+        <w:r>
+          <w:rPr>
+            <w:rStyle w:val="Hyperlink"/>
+          </w:rPr>
+          <w:t>p</w:t>
+        </w:r>
+        <w:r>
+          <w:rPr>
+            <w:rStyle w:val="Hyperlink"/>
+          </w:rPr>
+          <w:t>-projection-distort-globe/</w:t>
+        </w:r>
+      </w:hyperlink>
+    </w:p>
+    <w:p/>
+    <w:p>
+      <w:hyperlink r:id="rId12" w:history="1">
+        <w:r>
+          <w:rPr>
+            <w:rStyle w:val="Hyperlink"/>
+          </w:rPr>
+          <w:t>https://geekol</w:t>
+        </w:r>
+        <w:r>
+          <w:rPr>
+            <w:rStyle w:val="Hyperlink"/>
+          </w:rPr>
+          <w:t>o</w:t>
+        </w:r>
+        <w:r>
+          <w:rPr>
+            <w:rStyle w:val="Hyperlink"/>
+          </w:rPr>
+          <w:t>gie.com/2018/12/an-animated-gif-showing-just-how-much-co.php</w:t>
+        </w:r>
+      </w:hyperlink>
+    </w:p>
+    <w:p/>
+    <w:p>
+      <w:hyperlink r:id="rId13" w:history="1">
+        <w:r>
+          <w:rPr>
+            <w:rStyle w:val="Hyperlink"/>
+          </w:rPr>
+          <w:t>https://thetruesize.com/#?borders=1~!MTU0NjQ5MTU.NTA4MTM0Ng*MzE0MDIzMTQ(NjA4OTgxNA</w:t>
+        </w:r>
+      </w:hyperlink>
+    </w:p>
+    <w:p/>
+    <w:p>
+      <w:r>
+        <w:lastRenderedPageBreak/>
+        <w:t xml:space="preserve">SLIDE 30: </w:t>
+      </w:r>
+    </w:p>
+    <w:p>
+      <w:pPr>
+        <w:pStyle w:val="ListParagraph"/>
+        <w:numPr>
+          <w:ilvl w:val="0"/>
+          <w:numId w:val="3"/>
+        </w:numPr>
+      </w:pPr>
+      <w:hyperlink r:id="rId14" w:history="1">
+        <w:r>
+          <w:rPr>
+            <w:rStyle w:val="Hyperlink"/>
+          </w:rPr>
+          <w:t>https://mangomap.com/gis-data</w:t>
+        </w:r>
+      </w:hyperlink>
+    </w:p>
+    <w:p/>
+    <w:p>
+      <w:r>
+        <w:t xml:space="preserve">SLIDE 32: </w:t>
+      </w:r>
+    </w:p>
+    <w:p>
+      <w:pPr>
+        <w:pStyle w:val="ListParagraph"/>
+        <w:numPr>
+          <w:ilvl w:val="0"/>
+          <w:numId w:val="3"/>
+        </w:numPr>
+      </w:pPr>
+      <w:hyperlink r:id="rId15" w:history="1">
+        <w:r>
+          <w:rPr>
+            <w:rStyle w:val="Hyperlink"/>
+          </w:rPr>
+          <w:t>https://www.e-education.psu.edu/geog469/book/export/html/252</w:t>
+        </w:r>
+      </w:hyperlink>
+    </w:p>
+    <w:p/>
+    <w:p>
+      <w:r>
+        <w:t>SLIDE 34:</w:t>
+      </w:r>
+    </w:p>
+    <w:p>
+      <w:pPr>
+        <w:pStyle w:val="ListParagraph"/>
+        <w:numPr>
+          <w:ilvl w:val="0"/>
+          <w:numId w:val="3"/>
+        </w:numPr>
+      </w:pPr>
+      <w:hyperlink r:id="rId16" w:history="1">
+        <w:r>
+          <w:rPr>
+            <w:rStyle w:val="Hyperlink"/>
+          </w:rPr>
+          <w:t>https://gis.stackexchange.com/questions/3083/seeking-examples-of-beautiful-maps</w:t>
+        </w:r>
+      </w:hyperlink>
+    </w:p>
+    <w:p>
+      <w:pPr>
+        <w:pStyle w:val="ListParagraph"/>
+        <w:numPr>
+          <w:ilvl w:val="0"/>
+          <w:numId w:val="3"/>
+        </w:numPr>
+      </w:pPr>
+    </w:p>
+    <w:p>
+      <w:pPr>
+        <w:pStyle w:val="ListParagraph"/>
+      </w:pPr>
+    </w:p>
+    <w:p/>
+    <w:p/>
+    <w:p/>
+    <w:p/>
+    <w:p/>
     <w:p/>
     <w:p/>
     <w:sectPr>
@@ -53,6 +393,359 @@
     </w:sectPr>
   </w:body>
 </w:document>
+</file>
+
+<file path=word/numbering.xml><?xml version="1.0" encoding="utf-8"?>
+<w:numbering xmlns:wpc="http://schemas.microsoft.com/office/word/2010/wordprocessingCanvas" xmlns:cx="http://schemas.microsoft.com/office/drawing/2014/chartex" xmlns:cx1="http://schemas.microsoft.com/office/drawing/2015/9/8/chartex" xmlns:cx2="http://schemas.microsoft.com/office/drawing/2015/10/21/chartex" xmlns:cx3="http://schemas.microsoft.com/office/drawing/2016/5/9/chartex" xmlns:cx4="http://schemas.microsoft.com/office/drawing/2016/5/10/chartex" xmlns:cx5="http://schemas.microsoft.com/office/drawing/2016/5/11/chartex" xmlns:cx6="http://schemas.microsoft.com/office/drawing/2016/5/12/chartex" xmlns:cx7="http://schemas.microsoft.com/office/drawing/2016/5/13/chartex" xmlns:cx8="http://schemas.microsoft.com/office/drawing/2016/5/14/chartex" xmlns:mc="http://schemas.openxmlformats.org/markup-compatibility/2006" xmlns:aink="http://schemas.microsoft.com/office/drawing/2016/ink" xmlns:am3d="http://schemas.microsoft.com/office/drawing/2017/model3d" xmlns:o="urn:schemas-microsoft-com:office:office" xmlns:r="http://schemas.openxmlformats.org/officeDocument/2006/relationships" xmlns:m="http://schemas.openxmlformats.org/officeDocument/2006/math" xmlns:v="urn:schemas-microsoft-com:vml" xmlns:wp14="http://schemas.microsoft.com/office/word/2010/wordprocessingDrawing" xmlns:wp="http://schemas.openxmlformats.org/drawingml/2006/wordprocessingDrawing" xmlns:w10="urn:schemas-microsoft-com:office:word" xmlns:w="http://schemas.openxmlformats.org/wordprocessingml/2006/main" xmlns:w14="http://schemas.microsoft.com/office/word/2010/wordml" xmlns:w15="http://schemas.microsoft.com/office/word/2012/wordml" xmlns:w16cex="http://schemas.microsoft.com/office/word/2018/wordml/cex" xmlns:w16cid="http://schemas.microsoft.com/office/word/2016/wordml/cid" xmlns:w16="http://schemas.microsoft.com/office/word/2018/wordml" xmlns:w16se="http://schemas.microsoft.com/office/word/2015/wordml/symex" xmlns:wpg="http://schemas.microsoft.com/office/word/2010/wordprocessingGroup" xmlns:wpi="http://schemas.microsoft.com/office/word/2010/wordprocessingInk" xmlns:wne="http://schemas.microsoft.com/office/word/2006/wordml" xmlns:wps="http://schemas.microsoft.com/office/word/2010/wordprocessingShape" mc:Ignorable="w14 w15 w16se w16cid w16 w16cex wp14">
+  <w:abstractNum w:abstractNumId="0" w15:restartNumberingAfterBreak="0">
+    <w:nsid w:val="080B2C26"/>
+    <w:multiLevelType w:val="hybridMultilevel"/>
+    <w:tmpl w:val="28103A14"/>
+    <w:lvl w:ilvl="0" w:tplc="04090001">
+      <w:start w:val="1"/>
+      <w:numFmt w:val="bullet"/>
+      <w:lvlText w:val=""/>
+      <w:lvlJc w:val="left"/>
+      <w:pPr>
+        <w:ind w:left="720" w:hanging="360"/>
+      </w:pPr>
+      <w:rPr>
+        <w:rFonts w:ascii="Symbol" w:hAnsi="Symbol" w:hint="default"/>
+      </w:rPr>
+    </w:lvl>
+    <w:lvl w:ilvl="1" w:tplc="04090003" w:tentative="1">
+      <w:start w:val="1"/>
+      <w:numFmt w:val="bullet"/>
+      <w:lvlText w:val="o"/>
+      <w:lvlJc w:val="left"/>
+      <w:pPr>
+        <w:ind w:left="1440" w:hanging="360"/>
+      </w:pPr>
+      <w:rPr>
+        <w:rFonts w:ascii="Courier New" w:hAnsi="Courier New" w:hint="default"/>
+      </w:rPr>
+    </w:lvl>
+    <w:lvl w:ilvl="2" w:tplc="04090005" w:tentative="1">
+      <w:start w:val="1"/>
+      <w:numFmt w:val="bullet"/>
+      <w:lvlText w:val=""/>
+      <w:lvlJc w:val="left"/>
+      <w:pPr>
+        <w:ind w:left="2160" w:hanging="360"/>
+      </w:pPr>
+      <w:rPr>
+        <w:rFonts w:ascii="Wingdings" w:hAnsi="Wingdings" w:hint="default"/>
+      </w:rPr>
+    </w:lvl>
+    <w:lvl w:ilvl="3" w:tplc="04090001" w:tentative="1">
+      <w:start w:val="1"/>
+      <w:numFmt w:val="bullet"/>
+      <w:lvlText w:val=""/>
+      <w:lvlJc w:val="left"/>
+      <w:pPr>
+        <w:ind w:left="2880" w:hanging="360"/>
+      </w:pPr>
+      <w:rPr>
+        <w:rFonts w:ascii="Symbol" w:hAnsi="Symbol" w:hint="default"/>
+      </w:rPr>
+    </w:lvl>
+    <w:lvl w:ilvl="4" w:tplc="04090003" w:tentative="1">
+      <w:start w:val="1"/>
+      <w:numFmt w:val="bullet"/>
+      <w:lvlText w:val="o"/>
+      <w:lvlJc w:val="left"/>
+      <w:pPr>
+        <w:ind w:left="3600" w:hanging="360"/>
+      </w:pPr>
+      <w:rPr>
+        <w:rFonts w:ascii="Courier New" w:hAnsi="Courier New" w:hint="default"/>
+      </w:rPr>
+    </w:lvl>
+    <w:lvl w:ilvl="5" w:tplc="04090005" w:tentative="1">
+      <w:start w:val="1"/>
+      <w:numFmt w:val="bullet"/>
+      <w:lvlText w:val=""/>
+      <w:lvlJc w:val="left"/>
+      <w:pPr>
+        <w:ind w:left="4320" w:hanging="360"/>
+      </w:pPr>
+      <w:rPr>
+        <w:rFonts w:ascii="Wingdings" w:hAnsi="Wingdings" w:hint="default"/>
+      </w:rPr>
+    </w:lvl>
+    <w:lvl w:ilvl="6" w:tplc="04090001" w:tentative="1">
+      <w:start w:val="1"/>
+      <w:numFmt w:val="bullet"/>
+      <w:lvlText w:val=""/>
+      <w:lvlJc w:val="left"/>
+      <w:pPr>
+        <w:ind w:left="5040" w:hanging="360"/>
+      </w:pPr>
+      <w:rPr>
+        <w:rFonts w:ascii="Symbol" w:hAnsi="Symbol" w:hint="default"/>
+      </w:rPr>
+    </w:lvl>
+    <w:lvl w:ilvl="7" w:tplc="04090003" w:tentative="1">
+      <w:start w:val="1"/>
+      <w:numFmt w:val="bullet"/>
+      <w:lvlText w:val="o"/>
+      <w:lvlJc w:val="left"/>
+      <w:pPr>
+        <w:ind w:left="5760" w:hanging="360"/>
+      </w:pPr>
+      <w:rPr>
+        <w:rFonts w:ascii="Courier New" w:hAnsi="Courier New" w:hint="default"/>
+      </w:rPr>
+    </w:lvl>
+    <w:lvl w:ilvl="8" w:tplc="04090005" w:tentative="1">
+      <w:start w:val="1"/>
+      <w:numFmt w:val="bullet"/>
+      <w:lvlText w:val=""/>
+      <w:lvlJc w:val="left"/>
+      <w:pPr>
+        <w:ind w:left="6480" w:hanging="360"/>
+      </w:pPr>
+      <w:rPr>
+        <w:rFonts w:ascii="Wingdings" w:hAnsi="Wingdings" w:hint="default"/>
+      </w:rPr>
+    </w:lvl>
+  </w:abstractNum>
+  <w:abstractNum w:abstractNumId="1" w15:restartNumberingAfterBreak="0">
+    <w:nsid w:val="107D41FF"/>
+    <w:multiLevelType w:val="hybridMultilevel"/>
+    <w:tmpl w:val="247270A0"/>
+    <w:lvl w:ilvl="0" w:tplc="04090001">
+      <w:start w:val="1"/>
+      <w:numFmt w:val="bullet"/>
+      <w:lvlText w:val=""/>
+      <w:lvlJc w:val="left"/>
+      <w:pPr>
+        <w:ind w:left="720" w:hanging="360"/>
+      </w:pPr>
+      <w:rPr>
+        <w:rFonts w:ascii="Symbol" w:hAnsi="Symbol" w:hint="default"/>
+      </w:rPr>
+    </w:lvl>
+    <w:lvl w:ilvl="1" w:tplc="04090003" w:tentative="1">
+      <w:start w:val="1"/>
+      <w:numFmt w:val="bullet"/>
+      <w:lvlText w:val="o"/>
+      <w:lvlJc w:val="left"/>
+      <w:pPr>
+        <w:ind w:left="1440" w:hanging="360"/>
+      </w:pPr>
+      <w:rPr>
+        <w:rFonts w:ascii="Courier New" w:hAnsi="Courier New" w:hint="default"/>
+      </w:rPr>
+    </w:lvl>
+    <w:lvl w:ilvl="2" w:tplc="04090005" w:tentative="1">
+      <w:start w:val="1"/>
+      <w:numFmt w:val="bullet"/>
+      <w:lvlText w:val=""/>
+      <w:lvlJc w:val="left"/>
+      <w:pPr>
+        <w:ind w:left="2160" w:hanging="360"/>
+      </w:pPr>
+      <w:rPr>
+        <w:rFonts w:ascii="Wingdings" w:hAnsi="Wingdings" w:hint="default"/>
+      </w:rPr>
+    </w:lvl>
+    <w:lvl w:ilvl="3" w:tplc="04090001" w:tentative="1">
+      <w:start w:val="1"/>
+      <w:numFmt w:val="bullet"/>
+      <w:lvlText w:val=""/>
+      <w:lvlJc w:val="left"/>
+      <w:pPr>
+        <w:ind w:left="2880" w:hanging="360"/>
+      </w:pPr>
+      <w:rPr>
+        <w:rFonts w:ascii="Symbol" w:hAnsi="Symbol" w:hint="default"/>
+      </w:rPr>
+    </w:lvl>
+    <w:lvl w:ilvl="4" w:tplc="04090003" w:tentative="1">
+      <w:start w:val="1"/>
+      <w:numFmt w:val="bullet"/>
+      <w:lvlText w:val="o"/>
+      <w:lvlJc w:val="left"/>
+      <w:pPr>
+        <w:ind w:left="3600" w:hanging="360"/>
+      </w:pPr>
+      <w:rPr>
+        <w:rFonts w:ascii="Courier New" w:hAnsi="Courier New" w:hint="default"/>
+      </w:rPr>
+    </w:lvl>
+    <w:lvl w:ilvl="5" w:tplc="04090005" w:tentative="1">
+      <w:start w:val="1"/>
+      <w:numFmt w:val="bullet"/>
+      <w:lvlText w:val=""/>
+      <w:lvlJc w:val="left"/>
+      <w:pPr>
+        <w:ind w:left="4320" w:hanging="360"/>
+      </w:pPr>
+      <w:rPr>
+        <w:rFonts w:ascii="Wingdings" w:hAnsi="Wingdings" w:hint="default"/>
+      </w:rPr>
+    </w:lvl>
+    <w:lvl w:ilvl="6" w:tplc="04090001" w:tentative="1">
+      <w:start w:val="1"/>
+      <w:numFmt w:val="bullet"/>
+      <w:lvlText w:val=""/>
+      <w:lvlJc w:val="left"/>
+      <w:pPr>
+        <w:ind w:left="5040" w:hanging="360"/>
+      </w:pPr>
+      <w:rPr>
+        <w:rFonts w:ascii="Symbol" w:hAnsi="Symbol" w:hint="default"/>
+      </w:rPr>
+    </w:lvl>
+    <w:lvl w:ilvl="7" w:tplc="04090003" w:tentative="1">
+      <w:start w:val="1"/>
+      <w:numFmt w:val="bullet"/>
+      <w:lvlText w:val="o"/>
+      <w:lvlJc w:val="left"/>
+      <w:pPr>
+        <w:ind w:left="5760" w:hanging="360"/>
+      </w:pPr>
+      <w:rPr>
+        <w:rFonts w:ascii="Courier New" w:hAnsi="Courier New" w:hint="default"/>
+      </w:rPr>
+    </w:lvl>
+    <w:lvl w:ilvl="8" w:tplc="04090005" w:tentative="1">
+      <w:start w:val="1"/>
+      <w:numFmt w:val="bullet"/>
+      <w:lvlText w:val=""/>
+      <w:lvlJc w:val="left"/>
+      <w:pPr>
+        <w:ind w:left="6480" w:hanging="360"/>
+      </w:pPr>
+      <w:rPr>
+        <w:rFonts w:ascii="Wingdings" w:hAnsi="Wingdings" w:hint="default"/>
+      </w:rPr>
+    </w:lvl>
+  </w:abstractNum>
+  <w:abstractNum w:abstractNumId="2" w15:restartNumberingAfterBreak="0">
+    <w:nsid w:val="75BA3E43"/>
+    <w:multiLevelType w:val="hybridMultilevel"/>
+    <w:tmpl w:val="C0CE516C"/>
+    <w:lvl w:ilvl="0" w:tplc="04090001">
+      <w:start w:val="1"/>
+      <w:numFmt w:val="bullet"/>
+      <w:lvlText w:val=""/>
+      <w:lvlJc w:val="left"/>
+      <w:pPr>
+        <w:ind w:left="720" w:hanging="360"/>
+      </w:pPr>
+      <w:rPr>
+        <w:rFonts w:ascii="Symbol" w:hAnsi="Symbol" w:hint="default"/>
+      </w:rPr>
+    </w:lvl>
+    <w:lvl w:ilvl="1" w:tplc="04090003" w:tentative="1">
+      <w:start w:val="1"/>
+      <w:numFmt w:val="bullet"/>
+      <w:lvlText w:val="o"/>
+      <w:lvlJc w:val="left"/>
+      <w:pPr>
+        <w:ind w:left="1440" w:hanging="360"/>
+      </w:pPr>
+      <w:rPr>
+        <w:rFonts w:ascii="Courier New" w:hAnsi="Courier New" w:hint="default"/>
+      </w:rPr>
+    </w:lvl>
+    <w:lvl w:ilvl="2" w:tplc="04090005" w:tentative="1">
+      <w:start w:val="1"/>
+      <w:numFmt w:val="bullet"/>
+      <w:lvlText w:val=""/>
+      <w:lvlJc w:val="left"/>
+      <w:pPr>
+        <w:ind w:left="2160" w:hanging="360"/>
+      </w:pPr>
+      <w:rPr>
+        <w:rFonts w:ascii="Wingdings" w:hAnsi="Wingdings" w:hint="default"/>
+      </w:rPr>
+    </w:lvl>
+    <w:lvl w:ilvl="3" w:tplc="04090001" w:tentative="1">
+      <w:start w:val="1"/>
+      <w:numFmt w:val="bullet"/>
+      <w:lvlText w:val=""/>
+      <w:lvlJc w:val="left"/>
+      <w:pPr>
+        <w:ind w:left="2880" w:hanging="360"/>
+      </w:pPr>
+      <w:rPr>
+        <w:rFonts w:ascii="Symbol" w:hAnsi="Symbol" w:hint="default"/>
+      </w:rPr>
+    </w:lvl>
+    <w:lvl w:ilvl="4" w:tplc="04090003" w:tentative="1">
+      <w:start w:val="1"/>
+      <w:numFmt w:val="bullet"/>
+      <w:lvlText w:val="o"/>
+      <w:lvlJc w:val="left"/>
+      <w:pPr>
+        <w:ind w:left="3600" w:hanging="360"/>
+      </w:pPr>
+      <w:rPr>
+        <w:rFonts w:ascii="Courier New" w:hAnsi="Courier New" w:hint="default"/>
+      </w:rPr>
+    </w:lvl>
+    <w:lvl w:ilvl="5" w:tplc="04090005" w:tentative="1">
+      <w:start w:val="1"/>
+      <w:numFmt w:val="bullet"/>
+      <w:lvlText w:val=""/>
+      <w:lvlJc w:val="left"/>
+      <w:pPr>
+        <w:ind w:left="4320" w:hanging="360"/>
+      </w:pPr>
+      <w:rPr>
+        <w:rFonts w:ascii="Wingdings" w:hAnsi="Wingdings" w:hint="default"/>
+      </w:rPr>
+    </w:lvl>
+    <w:lvl w:ilvl="6" w:tplc="04090001" w:tentative="1">
+      <w:start w:val="1"/>
+      <w:numFmt w:val="bullet"/>
+      <w:lvlText w:val=""/>
+      <w:lvlJc w:val="left"/>
+      <w:pPr>
+        <w:ind w:left="5040" w:hanging="360"/>
+      </w:pPr>
+      <w:rPr>
+        <w:rFonts w:ascii="Symbol" w:hAnsi="Symbol" w:hint="default"/>
+      </w:rPr>
+    </w:lvl>
+    <w:lvl w:ilvl="7" w:tplc="04090003" w:tentative="1">
+      <w:start w:val="1"/>
+      <w:numFmt w:val="bullet"/>
+      <w:lvlText w:val="o"/>
+      <w:lvlJc w:val="left"/>
+      <w:pPr>
+        <w:ind w:left="5760" w:hanging="360"/>
+      </w:pPr>
+      <w:rPr>
+        <w:rFonts w:ascii="Courier New" w:hAnsi="Courier New" w:hint="default"/>
+      </w:rPr>
+    </w:lvl>
+    <w:lvl w:ilvl="8" w:tplc="04090005" w:tentative="1">
+      <w:start w:val="1"/>
+      <w:numFmt w:val="bullet"/>
+      <w:lvlText w:val=""/>
+      <w:lvlJc w:val="left"/>
+      <w:pPr>
+        <w:ind w:left="6480" w:hanging="360"/>
+      </w:pPr>
+      <w:rPr>
+        <w:rFonts w:ascii="Wingdings" w:hAnsi="Wingdings" w:hint="default"/>
+      </w:rPr>
+    </w:lvl>
+  </w:abstractNum>
+  <w:num w:numId="1">
+    <w:abstractNumId w:val="2"/>
+  </w:num>
+  <w:num w:numId="2">
+    <w:abstractNumId w:val="1"/>
+  </w:num>
+  <w:num w:numId="3">
+    <w:abstractNumId w:val="0"/>
+  </w:num>
+</w:numbering>
 </file>
 
 <file path=word/styles.xml><?xml version="1.0" encoding="utf-8"?>
@@ -629,6 +1322,17 @@
       <w:u w:val="single"/>
     </w:rPr>
   </w:style>
+  <w:style w:type="paragraph" w:styleId="ListParagraph">
+    <w:name w:val="List Paragraph"/>
+    <w:basedOn w:val="Normal"/>
+    <w:uiPriority w:val="34"/>
+    <w:qFormat/>
+    <w:rsid w:val="007E301D"/>
+    <w:pPr>
+      <w:ind w:left="720"/>
+      <w:contextualSpacing/>
+    </w:pPr>
+  </w:style>
 </w:styles>
 </file>
 

</xml_diff>